<commit_message>
t-sne and PCA added
added t-sne, PCA biplots and cumulative variance for PCA
</commit_message>
<xml_diff>
--- a/KMeans_Clustering_Of_GapMinder_Data.docx
+++ b/KMeans_Clustering_Of_GapMinder_Data.docx
@@ -103,6 +103,21 @@
       </w:r>
     </w:p>
     <w:p>
+      <w:proofErr w:type="spellStart"/>
+      <w:proofErr w:type="gramStart"/>
+      <w:r>
+        <w:t>Lets</w:t>
+      </w:r>
+      <w:proofErr w:type="spellEnd"/>
+      <w:proofErr w:type="gramEnd"/>
+      <w:r>
+        <w:t xml:space="preserve"> set x and y axis at 0,0</w:t>
+      </w:r>
+      <w:r>
+        <w:t>, see if we can get a better view.</w:t>
+      </w:r>
+    </w:p>
+    <w:p>
       <w:r>
         <w:rPr>
           <w:noProof/>
@@ -110,10 +125,10 @@
         </w:rPr>
         <w:lastRenderedPageBreak/>
         <w:drawing>
-          <wp:inline distT="0" distB="0" distL="0" distR="0" wp14:anchorId="2632D6A4" wp14:editId="6D4389C2">
-            <wp:extent cx="5731510" cy="4208780"/>
-            <wp:effectExtent l="0" t="0" r="2540" b="1270"/>
-            <wp:docPr id="5" name="Picture 5"/>
+          <wp:inline distT="0" distB="0" distL="0" distR="0" wp14:anchorId="6F7E78C6" wp14:editId="56C0732E">
+            <wp:extent cx="5731510" cy="4166870"/>
+            <wp:effectExtent l="0" t="0" r="2540" b="5080"/>
+            <wp:docPr id="2" name="Picture 2"/>
             <wp:cNvGraphicFramePr>
               <a:graphicFrameLocks xmlns:a="http://schemas.openxmlformats.org/drawingml/2006/main" noChangeAspect="1"/>
             </wp:cNvGraphicFramePr>
@@ -133,7 +148,7 @@
                   <pic:spPr>
                     <a:xfrm>
                       <a:off x="0" y="0"/>
-                      <a:ext cx="5731510" cy="4208780"/>
+                      <a:ext cx="5731510" cy="4166870"/>
                     </a:xfrm>
                     <a:prstGeom prst="rect">
                       <a:avLst/>
@@ -146,17 +161,29 @@
         </w:drawing>
       </w:r>
     </w:p>
+    <w:p/>
+    <w:p>
+      <w:r>
+        <w:t>OK it looks like its 3 or 5 so we will evaluate</w:t>
+      </w:r>
+    </w:p>
+    <w:p>
+      <w:r>
+        <w:t>PCA scree plot shows that the first two components hold more than 80% of the variance in the original dataset.</w:t>
+      </w:r>
+    </w:p>
     <w:p>
       <w:r>
         <w:rPr>
           <w:noProof/>
           <w:lang w:val="en-US"/>
         </w:rPr>
+        <w:lastRenderedPageBreak/>
         <w:drawing>
-          <wp:inline distT="0" distB="0" distL="0" distR="0" wp14:anchorId="2C6E0321" wp14:editId="20FCD29C">
-            <wp:extent cx="5731510" cy="4208780"/>
-            <wp:effectExtent l="0" t="0" r="2540" b="1270"/>
-            <wp:docPr id="4" name="Picture 4"/>
+          <wp:inline distT="0" distB="0" distL="0" distR="0" wp14:anchorId="38E1F6D1" wp14:editId="7617D072">
+            <wp:extent cx="5731510" cy="3988435"/>
+            <wp:effectExtent l="0" t="0" r="2540" b="0"/>
+            <wp:docPr id="7" name="Picture 7"/>
             <wp:cNvGraphicFramePr>
               <a:graphicFrameLocks xmlns:a="http://schemas.openxmlformats.org/drawingml/2006/main" noChangeAspect="1"/>
             </wp:cNvGraphicFramePr>
@@ -176,7 +203,7 @@
                   <pic:spPr>
                     <a:xfrm>
                       <a:off x="0" y="0"/>
-                      <a:ext cx="5731510" cy="4208780"/>
+                      <a:ext cx="5731510" cy="3988435"/>
                     </a:xfrm>
                     <a:prstGeom prst="rect">
                       <a:avLst/>
@@ -188,6 +215,9 @@
           </wp:inline>
         </w:drawing>
       </w:r>
+      <w:r>
+        <w:t xml:space="preserve"> </w:t>
+      </w:r>
     </w:p>
     <w:p>
       <w:r>
@@ -195,12 +225,11 @@
           <w:noProof/>
           <w:lang w:val="en-US"/>
         </w:rPr>
-        <w:lastRenderedPageBreak/>
         <w:drawing>
-          <wp:inline distT="0" distB="0" distL="0" distR="0" wp14:anchorId="7E491037" wp14:editId="53484FDD">
+          <wp:inline distT="0" distB="0" distL="0" distR="0" wp14:anchorId="2632D6A4" wp14:editId="6D4389C2">
             <wp:extent cx="5731510" cy="4208780"/>
             <wp:effectExtent l="0" t="0" r="2540" b="1270"/>
-            <wp:docPr id="6" name="Picture 6"/>
+            <wp:docPr id="5" name="Picture 5"/>
             <wp:cNvGraphicFramePr>
               <a:graphicFrameLocks xmlns:a="http://schemas.openxmlformats.org/drawingml/2006/main" noChangeAspect="1"/>
             </wp:cNvGraphicFramePr>
@@ -233,9 +262,185 @@
         </w:drawing>
       </w:r>
     </w:p>
+    <w:p>
+      <w:r>
+        <w:rPr>
+          <w:noProof/>
+          <w:lang w:val="en-US"/>
+        </w:rPr>
+        <w:lastRenderedPageBreak/>
+        <w:drawing>
+          <wp:inline distT="0" distB="0" distL="0" distR="0" wp14:anchorId="2C6E0321" wp14:editId="20FCD29C">
+            <wp:extent cx="5731510" cy="4208780"/>
+            <wp:effectExtent l="0" t="0" r="2540" b="1270"/>
+            <wp:docPr id="4" name="Picture 4"/>
+            <wp:cNvGraphicFramePr>
+              <a:graphicFrameLocks xmlns:a="http://schemas.openxmlformats.org/drawingml/2006/main" noChangeAspect="1"/>
+            </wp:cNvGraphicFramePr>
+            <a:graphic xmlns:a="http://schemas.openxmlformats.org/drawingml/2006/main">
+              <a:graphicData uri="http://schemas.openxmlformats.org/drawingml/2006/picture">
+                <pic:pic xmlns:pic="http://schemas.openxmlformats.org/drawingml/2006/picture">
+                  <pic:nvPicPr>
+                    <pic:cNvPr id="1" name=""/>
+                    <pic:cNvPicPr/>
+                  </pic:nvPicPr>
+                  <pic:blipFill>
+                    <a:blip r:embed="rId9"/>
+                    <a:stretch>
+                      <a:fillRect/>
+                    </a:stretch>
+                  </pic:blipFill>
+                  <pic:spPr>
+                    <a:xfrm>
+                      <a:off x="0" y="0"/>
+                      <a:ext cx="5731510" cy="4208780"/>
+                    </a:xfrm>
+                    <a:prstGeom prst="rect">
+                      <a:avLst/>
+                    </a:prstGeom>
+                  </pic:spPr>
+                </pic:pic>
+              </a:graphicData>
+            </a:graphic>
+          </wp:inline>
+        </w:drawing>
+      </w:r>
+    </w:p>
+    <w:p>
+      <w:r>
+        <w:rPr>
+          <w:noProof/>
+          <w:lang w:val="en-US"/>
+        </w:rPr>
+        <w:drawing>
+          <wp:inline distT="0" distB="0" distL="0" distR="0" wp14:anchorId="7E491037" wp14:editId="53484FDD">
+            <wp:extent cx="5731510" cy="4208780"/>
+            <wp:effectExtent l="0" t="0" r="2540" b="1270"/>
+            <wp:docPr id="6" name="Picture 6"/>
+            <wp:cNvGraphicFramePr>
+              <a:graphicFrameLocks xmlns:a="http://schemas.openxmlformats.org/drawingml/2006/main" noChangeAspect="1"/>
+            </wp:cNvGraphicFramePr>
+            <a:graphic xmlns:a="http://schemas.openxmlformats.org/drawingml/2006/main">
+              <a:graphicData uri="http://schemas.openxmlformats.org/drawingml/2006/picture">
+                <pic:pic xmlns:pic="http://schemas.openxmlformats.org/drawingml/2006/picture">
+                  <pic:nvPicPr>
+                    <pic:cNvPr id="1" name=""/>
+                    <pic:cNvPicPr/>
+                  </pic:nvPicPr>
+                  <pic:blipFill>
+                    <a:blip r:embed="rId10"/>
+                    <a:stretch>
+                      <a:fillRect/>
+                    </a:stretch>
+                  </pic:blipFill>
+                  <pic:spPr>
+                    <a:xfrm>
+                      <a:off x="0" y="0"/>
+                      <a:ext cx="5731510" cy="4208780"/>
+                    </a:xfrm>
+                    <a:prstGeom prst="rect">
+                      <a:avLst/>
+                    </a:prstGeom>
+                  </pic:spPr>
+                </pic:pic>
+              </a:graphicData>
+            </a:graphic>
+          </wp:inline>
+        </w:drawing>
+      </w:r>
+    </w:p>
+    <w:p/>
+    <w:p>
+      <w:r>
+        <w:rPr>
+          <w:noProof/>
+          <w:lang w:val="en-US"/>
+        </w:rPr>
+        <w:lastRenderedPageBreak/>
+        <w:drawing>
+          <wp:inline distT="0" distB="0" distL="0" distR="0" wp14:anchorId="62FBABBD" wp14:editId="0D25F339">
+            <wp:extent cx="5731510" cy="5525770"/>
+            <wp:effectExtent l="0" t="0" r="2540" b="0"/>
+            <wp:docPr id="9" name="Picture 9"/>
+            <wp:cNvGraphicFramePr>
+              <a:graphicFrameLocks xmlns:a="http://schemas.openxmlformats.org/drawingml/2006/main" noChangeAspect="1"/>
+            </wp:cNvGraphicFramePr>
+            <a:graphic xmlns:a="http://schemas.openxmlformats.org/drawingml/2006/main">
+              <a:graphicData uri="http://schemas.openxmlformats.org/drawingml/2006/picture">
+                <pic:pic xmlns:pic="http://schemas.openxmlformats.org/drawingml/2006/picture">
+                  <pic:nvPicPr>
+                    <pic:cNvPr id="1" name=""/>
+                    <pic:cNvPicPr/>
+                  </pic:nvPicPr>
+                  <pic:blipFill>
+                    <a:blip r:embed="rId11"/>
+                    <a:stretch>
+                      <a:fillRect/>
+                    </a:stretch>
+                  </pic:blipFill>
+                  <pic:spPr>
+                    <a:xfrm>
+                      <a:off x="0" y="0"/>
+                      <a:ext cx="5731510" cy="5525770"/>
+                    </a:xfrm>
+                    <a:prstGeom prst="rect">
+                      <a:avLst/>
+                    </a:prstGeom>
+                  </pic:spPr>
+                </pic:pic>
+              </a:graphicData>
+            </a:graphic>
+          </wp:inline>
+        </w:drawing>
+      </w:r>
+    </w:p>
+    <w:p/>
+    <w:p/>
     <w:p/>
     <w:p>
       <w:bookmarkStart w:id="0" w:name="_GoBack"/>
+      <w:r>
+        <w:rPr>
+          <w:noProof/>
+          <w:lang w:val="en-US"/>
+        </w:rPr>
+        <w:lastRenderedPageBreak/>
+        <w:drawing>
+          <wp:inline distT="0" distB="0" distL="0" distR="0" wp14:anchorId="69E091B4" wp14:editId="5BE93C92">
+            <wp:extent cx="5731510" cy="5525770"/>
+            <wp:effectExtent l="0" t="0" r="2540" b="0"/>
+            <wp:docPr id="10" name="Picture 10"/>
+            <wp:cNvGraphicFramePr>
+              <a:graphicFrameLocks xmlns:a="http://schemas.openxmlformats.org/drawingml/2006/main" noChangeAspect="1"/>
+            </wp:cNvGraphicFramePr>
+            <a:graphic xmlns:a="http://schemas.openxmlformats.org/drawingml/2006/main">
+              <a:graphicData uri="http://schemas.openxmlformats.org/drawingml/2006/picture">
+                <pic:pic xmlns:pic="http://schemas.openxmlformats.org/drawingml/2006/picture">
+                  <pic:nvPicPr>
+                    <pic:cNvPr id="1" name=""/>
+                    <pic:cNvPicPr/>
+                  </pic:nvPicPr>
+                  <pic:blipFill>
+                    <a:blip r:embed="rId12"/>
+                    <a:stretch>
+                      <a:fillRect/>
+                    </a:stretch>
+                  </pic:blipFill>
+                  <pic:spPr>
+                    <a:xfrm>
+                      <a:off x="0" y="0"/>
+                      <a:ext cx="5731510" cy="5525770"/>
+                    </a:xfrm>
+                    <a:prstGeom prst="rect">
+                      <a:avLst/>
+                    </a:prstGeom>
+                  </pic:spPr>
+                </pic:pic>
+              </a:graphicData>
+            </a:graphic>
+          </wp:inline>
+        </w:drawing>
+      </w:r>
       <w:bookmarkEnd w:id="0"/>
     </w:p>
     <w:sectPr>
@@ -371,6 +576,7 @@
     <w:lsdException w:name="HTML Sample" w:semiHidden="1" w:unhideWhenUsed="1"/>
     <w:lsdException w:name="HTML Typewriter" w:semiHidden="1" w:unhideWhenUsed="1"/>
     <w:lsdException w:name="HTML Variable" w:semiHidden="1" w:unhideWhenUsed="1"/>
+    <w:lsdException w:name="Normal Table" w:semiHidden="1" w:unhideWhenUsed="1"/>
     <w:lsdException w:name="annotation subject" w:semiHidden="1" w:unhideWhenUsed="1"/>
     <w:lsdException w:name="No List" w:semiHidden="1" w:unhideWhenUsed="1"/>
     <w:lsdException w:name="Outline List 1" w:semiHidden="1" w:unhideWhenUsed="1"/>
@@ -417,8 +623,10 @@
     <w:lsdException w:name="Table Subtle 2" w:semiHidden="1" w:unhideWhenUsed="1"/>
     <w:lsdException w:name="Table Web 1" w:semiHidden="1" w:unhideWhenUsed="1"/>
     <w:lsdException w:name="Table Web 2" w:semiHidden="1" w:unhideWhenUsed="1"/>
+    <w:lsdException w:name="Table Web 3" w:semiHidden="1" w:unhideWhenUsed="1"/>
     <w:lsdException w:name="Balloon Text" w:semiHidden="1" w:unhideWhenUsed="1"/>
     <w:lsdException w:name="Table Grid" w:uiPriority="39"/>
+    <w:lsdException w:name="Table Theme" w:semiHidden="1" w:unhideWhenUsed="1"/>
     <w:lsdException w:name="Placeholder Text" w:semiHidden="1"/>
     <w:lsdException w:name="No Spacing" w:uiPriority="1" w:qFormat="1"/>
     <w:lsdException w:name="Light Shading" w:uiPriority="60"/>

</xml_diff>